<commit_message>
Requisitos: removido título vazio
</commit_message>
<xml_diff>
--- a/requisitos.docx
+++ b/requisitos.docx
@@ -182,8 +182,6 @@
       <w:r>
         <w:t>realizar</w:t>
       </w:r>
-      <w:bookmarkStart w:id="0" w:name="_GoBack"/>
-      <w:bookmarkEnd w:id="0"/>
       <w:r>
         <w:t xml:space="preserve"> alterações nos arquivos fonte enquanto o servidor local estiver sendo executado.</w:t>
       </w:r>
@@ -574,11 +572,8 @@
       <w:r>
         <w:t>Durante o trabalho não houve alteração de requisitos.</w:t>
       </w:r>
-    </w:p>
-    <w:p>
-      <w:pPr>
-        <w:pStyle w:val="Ttulo2"/>
-      </w:pPr>
+      <w:bookmarkStart w:id="0" w:name="_GoBack"/>
+      <w:bookmarkEnd w:id="0"/>
     </w:p>
     <w:sectPr>
       <w:pgSz w:w="11906" w:h="16838"/>

</xml_diff>